<commit_message>
resume was the correct term all along
</commit_message>
<xml_diff>
--- a/TelvinZhong CV.docx
+++ b/TelvinZhong CV.docx
@@ -223,6 +223,8 @@
         <w:contextualSpacing/>
         <w:rPr>
           <w:rFonts w:ascii="Garamond" w:eastAsiaTheme="minorEastAsia" w:hAnsi="Garamond" w:cs="Garamond"/>
+          <w:b/>
+          <w:bCs/>
           <w:sz w:val="22"/>
           <w:szCs w:val="22"/>
         </w:rPr>
@@ -321,17 +323,7 @@
           <w:sz w:val="22"/>
           <w:szCs w:val="22"/>
         </w:rPr>
-        <w:t xml:space="preserve">Expected </w:t>
-      </w:r>
-      <w:r>
-        <w:rPr>
-          <w:rFonts w:ascii="Garamond" w:eastAsiaTheme="minorEastAsia" w:hAnsi="Garamond" w:cs="Garamond"/>
-          <w:b/>
-          <w:bCs/>
-          <w:sz w:val="22"/>
-          <w:szCs w:val="22"/>
-        </w:rPr>
-        <w:t>April 2022</w:t>
+        <w:t>December 2021</w:t>
       </w:r>
     </w:p>
     <w:p>
@@ -357,47 +349,7 @@
           <w:sz w:val="22"/>
           <w:szCs w:val="22"/>
         </w:rPr>
-        <w:t>Specialization</w:t>
-      </w:r>
-      <w:r>
-        <w:rPr>
-          <w:rFonts w:ascii="Garamond" w:eastAsiaTheme="minorEastAsia" w:hAnsi="Garamond" w:cs="Garamond"/>
-          <w:sz w:val="22"/>
-          <w:szCs w:val="22"/>
-        </w:rPr>
-        <w:t>s</w:t>
-      </w:r>
-      <w:r>
-        <w:rPr>
-          <w:rFonts w:ascii="Garamond" w:eastAsiaTheme="minorEastAsia" w:hAnsi="Garamond" w:cs="Garamond"/>
-          <w:sz w:val="22"/>
-          <w:szCs w:val="22"/>
-        </w:rPr>
-        <w:t xml:space="preserve">: </w:t>
-      </w:r>
-      <w:r>
-        <w:rPr>
-          <w:rFonts w:ascii="Garamond" w:eastAsiaTheme="minorEastAsia" w:hAnsi="Garamond" w:cs="Garamond"/>
-          <w:sz w:val="22"/>
-          <w:szCs w:val="22"/>
-        </w:rPr>
-        <w:t>Software Engineering</w:t>
-      </w:r>
-      <w:r>
-        <w:rPr>
-          <w:rFonts w:ascii="Garamond" w:eastAsiaTheme="minorEastAsia" w:hAnsi="Garamond" w:cs="Garamond"/>
-          <w:sz w:val="22"/>
-          <w:szCs w:val="22"/>
-        </w:rPr>
-        <w:t>,</w:t>
-      </w:r>
-      <w:r>
-        <w:rPr>
-          <w:rFonts w:ascii="Garamond" w:eastAsiaTheme="minorEastAsia" w:hAnsi="Garamond" w:cs="Garamond"/>
-          <w:sz w:val="22"/>
-          <w:szCs w:val="22"/>
-        </w:rPr>
-        <w:t xml:space="preserve"> Data Science</w:t>
+        <w:t>Specializations: Software Engineering, Data Science</w:t>
       </w:r>
     </w:p>
     <w:p>
@@ -849,23 +801,7 @@
           <w:sz w:val="22"/>
           <w:szCs w:val="22"/>
         </w:rPr>
-        <w:t>Scala</w:t>
-      </w:r>
-      <w:r>
-        <w:rPr>
-          <w:rFonts w:ascii="Garamond" w:eastAsiaTheme="minorEastAsia" w:hAnsi="Garamond" w:cs="Garamond"/>
-          <w:sz w:val="22"/>
-          <w:szCs w:val="22"/>
-        </w:rPr>
-        <w:t xml:space="preserve">, </w:t>
-      </w:r>
-      <w:r>
-        <w:rPr>
-          <w:rFonts w:ascii="Garamond" w:eastAsiaTheme="minorEastAsia" w:hAnsi="Garamond" w:cs="Garamond"/>
-          <w:sz w:val="22"/>
-          <w:szCs w:val="22"/>
-        </w:rPr>
-        <w:t>C</w:t>
+        <w:t>C, Scala</w:t>
       </w:r>
     </w:p>
     <w:p>
@@ -915,7 +851,7 @@
           <w:szCs w:val="22"/>
           <w:shd w:val="clear" w:color="auto" w:fill="FFFFFF"/>
         </w:rPr>
-        <w:t xml:space="preserve">Node.js, </w:t>
+        <w:t>React, Node.js</w:t>
       </w:r>
       <w:r>
         <w:rPr>
@@ -924,7 +860,7 @@
           <w:szCs w:val="22"/>
           <w:shd w:val="clear" w:color="auto" w:fill="FFFFFF"/>
         </w:rPr>
-        <w:t xml:space="preserve">React, </w:t>
+        <w:t xml:space="preserve">, </w:t>
       </w:r>
       <w:r>
         <w:rPr>
@@ -943,6 +879,15 @@
           <w:shd w:val="clear" w:color="auto" w:fill="FFFFFF"/>
         </w:rPr>
         <w:t xml:space="preserve"> </w:t>
+      </w:r>
+      <w:r>
+        <w:rPr>
+          <w:rFonts w:ascii="Garamond" w:eastAsiaTheme="minorEastAsia" w:hAnsi="Garamond" w:cs="Helvetica"/>
+          <w:sz w:val="22"/>
+          <w:szCs w:val="22"/>
+          <w:shd w:val="clear" w:color="auto" w:fill="FFFFFF"/>
+        </w:rPr>
+        <w:t xml:space="preserve">Express, </w:t>
       </w:r>
       <w:r>
         <w:rPr>
@@ -1263,9 +1208,283 @@
         </w:tabs>
         <w:rPr>
           <w:rFonts w:ascii="Garamond" w:eastAsiaTheme="minorEastAsia" w:hAnsi="Garamond" w:cs="Franklin Gothic"/>
-          <w:b/>
+          <w:bCs/>
           <w:sz w:val="12"/>
           <w:szCs w:val="12"/>
+        </w:rPr>
+      </w:pPr>
+    </w:p>
+    <w:p>
+      <w:pPr>
+        <w:tabs>
+          <w:tab w:val="right" w:pos="10800"/>
+        </w:tabs>
+        <w:rPr>
+          <w:rFonts w:ascii="Garamond" w:eastAsiaTheme="minorEastAsia" w:hAnsi="Garamond" w:cs="Garamond"/>
+          <w:b/>
+          <w:bCs/>
+          <w:sz w:val="22"/>
+          <w:szCs w:val="22"/>
+        </w:rPr>
+      </w:pPr>
+      <w:r>
+        <w:rPr>
+          <w:rFonts w:ascii="Garamond" w:eastAsiaTheme="minorEastAsia" w:hAnsi="Garamond" w:cs="Garamond"/>
+          <w:b/>
+          <w:sz w:val="22"/>
+          <w:szCs w:val="22"/>
+        </w:rPr>
+        <w:t>Software Engineer</w:t>
+      </w:r>
+      <w:r>
+        <w:rPr>
+          <w:rFonts w:ascii="Garamond" w:eastAsiaTheme="minorEastAsia" w:hAnsi="Garamond" w:cs="Garamond"/>
+          <w:sz w:val="22"/>
+          <w:szCs w:val="22"/>
+        </w:rPr>
+        <w:tab/>
+      </w:r>
+      <w:r>
+        <w:rPr>
+          <w:rFonts w:ascii="Garamond" w:eastAsiaTheme="minorEastAsia" w:hAnsi="Garamond" w:cs="Garamond"/>
+          <w:b/>
+          <w:bCs/>
+          <w:sz w:val="22"/>
+          <w:szCs w:val="22"/>
+        </w:rPr>
+        <w:t>September 2020 – December 2020</w:t>
+      </w:r>
+    </w:p>
+    <w:p>
+      <w:pPr>
+        <w:tabs>
+          <w:tab w:val="right" w:pos="10800"/>
+        </w:tabs>
+        <w:rPr>
+          <w:rFonts w:ascii="Garamond" w:eastAsiaTheme="minorEastAsia" w:hAnsi="Garamond" w:cs="Garamond"/>
+          <w:sz w:val="22"/>
+          <w:szCs w:val="22"/>
+        </w:rPr>
+      </w:pPr>
+      <w:r>
+        <w:rPr>
+          <w:rFonts w:ascii="Garamond" w:eastAsiaTheme="minorEastAsia" w:hAnsi="Garamond" w:cs="Garamond"/>
+          <w:b/>
+          <w:bCs/>
+          <w:color w:val="4472C4" w:themeColor="accent1"/>
+          <w:sz w:val="22"/>
+          <w:szCs w:val="22"/>
+        </w:rPr>
+        <w:t>Nuro</w:t>
+      </w:r>
+      <w:r>
+        <w:rPr>
+          <w:rFonts w:ascii="Garamond" w:eastAsiaTheme="minorEastAsia" w:hAnsi="Garamond" w:cs="Garamond"/>
+          <w:b/>
+          <w:bCs/>
+          <w:color w:val="4472C4" w:themeColor="accent1"/>
+          <w:sz w:val="22"/>
+          <w:szCs w:val="22"/>
+        </w:rPr>
+        <w:t xml:space="preserve"> </w:t>
+      </w:r>
+      <w:r>
+        <w:rPr>
+          <w:rFonts w:ascii="Garamond" w:eastAsiaTheme="minorEastAsia" w:hAnsi="Garamond" w:cs="Garamond"/>
+          <w:b/>
+          <w:bCs/>
+          <w:sz w:val="22"/>
+          <w:szCs w:val="22"/>
+        </w:rPr>
+        <w:t xml:space="preserve">| </w:t>
+      </w:r>
+      <w:r>
+        <w:rPr>
+          <w:rFonts w:ascii="Garamond" w:eastAsiaTheme="minorEastAsia" w:hAnsi="Garamond" w:cs="Garamond"/>
+          <w:b/>
+          <w:bCs/>
+          <w:sz w:val="22"/>
+          <w:szCs w:val="22"/>
+        </w:rPr>
+        <w:t>Mountain View, CA</w:t>
+      </w:r>
+    </w:p>
+    <w:p>
+      <w:pPr>
+        <w:pStyle w:val="ListParagraph"/>
+        <w:numPr>
+          <w:ilvl w:val="0"/>
+          <w:numId w:val="17"/>
+        </w:numPr>
+        <w:shd w:val="clear" w:color="auto" w:fill="FFFFFF"/>
+        <w:tabs>
+          <w:tab w:val="right" w:pos="10800"/>
+        </w:tabs>
+        <w:rPr>
+          <w:rFonts w:ascii="Garamond" w:eastAsiaTheme="minorEastAsia" w:hAnsi="Garamond" w:cs="Garamond"/>
+          <w:b/>
+          <w:sz w:val="22"/>
+          <w:szCs w:val="22"/>
+        </w:rPr>
+      </w:pPr>
+      <w:r>
+        <w:rPr>
+          <w:rFonts w:ascii="Garamond" w:eastAsiaTheme="minorEastAsia" w:hAnsi="Garamond" w:cs="Garamond"/>
+          <w:sz w:val="22"/>
+          <w:szCs w:val="22"/>
+        </w:rPr>
+        <w:t xml:space="preserve">Developed </w:t>
+      </w:r>
+      <w:r>
+        <w:rPr>
+          <w:rFonts w:ascii="Garamond" w:eastAsiaTheme="minorEastAsia" w:hAnsi="Garamond" w:cs="Garamond"/>
+          <w:sz w:val="22"/>
+          <w:szCs w:val="22"/>
+        </w:rPr>
+        <w:t xml:space="preserve">an </w:t>
+      </w:r>
+      <w:r>
+        <w:rPr>
+          <w:rFonts w:ascii="Garamond" w:eastAsiaTheme="minorEastAsia" w:hAnsi="Garamond" w:cs="Garamond"/>
+          <w:sz w:val="22"/>
+          <w:szCs w:val="22"/>
+        </w:rPr>
+        <w:t>interactive</w:t>
+      </w:r>
+      <w:r>
+        <w:rPr>
+          <w:rFonts w:ascii="Garamond" w:eastAsiaTheme="minorEastAsia" w:hAnsi="Garamond" w:cs="Garamond"/>
+          <w:sz w:val="22"/>
+          <w:szCs w:val="22"/>
+        </w:rPr>
+        <w:t xml:space="preserve"> data transfer</w:t>
+      </w:r>
+      <w:r>
+        <w:rPr>
+          <w:rFonts w:ascii="Garamond" w:eastAsiaTheme="minorEastAsia" w:hAnsi="Garamond" w:cs="Garamond"/>
+          <w:sz w:val="22"/>
+          <w:szCs w:val="22"/>
+        </w:rPr>
+        <w:t xml:space="preserve"> </w:t>
+      </w:r>
+      <w:r>
+        <w:rPr>
+          <w:rFonts w:ascii="Garamond" w:eastAsiaTheme="minorEastAsia" w:hAnsi="Garamond" w:cs="Garamond"/>
+          <w:sz w:val="22"/>
+          <w:szCs w:val="22"/>
+        </w:rPr>
+        <w:t>android</w:t>
+      </w:r>
+      <w:r>
+        <w:rPr>
+          <w:rFonts w:ascii="Garamond" w:eastAsiaTheme="minorEastAsia" w:hAnsi="Garamond" w:cs="Garamond"/>
+          <w:sz w:val="22"/>
+          <w:szCs w:val="22"/>
+        </w:rPr>
+        <w:t xml:space="preserve"> application for the CARE Yemen Youth and Women Initiative</w:t>
+      </w:r>
+      <w:r>
+        <w:rPr>
+          <w:rFonts w:ascii="Garamond" w:eastAsiaTheme="minorEastAsia" w:hAnsi="Garamond" w:cs="Garamond"/>
+          <w:sz w:val="22"/>
+          <w:szCs w:val="22"/>
+        </w:rPr>
+        <w:t>.</w:t>
+      </w:r>
+    </w:p>
+    <w:p>
+      <w:pPr>
+        <w:pStyle w:val="ListParagraph"/>
+        <w:numPr>
+          <w:ilvl w:val="0"/>
+          <w:numId w:val="17"/>
+        </w:numPr>
+        <w:shd w:val="clear" w:color="auto" w:fill="FFFFFF"/>
+        <w:tabs>
+          <w:tab w:val="right" w:pos="10800"/>
+        </w:tabs>
+        <w:rPr>
+          <w:rFonts w:ascii="Garamond" w:eastAsiaTheme="minorEastAsia" w:hAnsi="Garamond" w:cs="Garamond"/>
+          <w:b/>
+          <w:sz w:val="22"/>
+          <w:szCs w:val="22"/>
+        </w:rPr>
+      </w:pPr>
+      <w:r>
+        <w:rPr>
+          <w:rFonts w:ascii="Garamond" w:eastAsiaTheme="minorEastAsia" w:hAnsi="Garamond" w:cs="Garamond"/>
+          <w:sz w:val="22"/>
+          <w:szCs w:val="22"/>
+        </w:rPr>
+        <w:t xml:space="preserve">Implemented </w:t>
+      </w:r>
+      <w:r>
+        <w:rPr>
+          <w:rFonts w:ascii="Garamond" w:eastAsiaTheme="minorEastAsia" w:hAnsi="Garamond" w:cs="Garamond"/>
+          <w:sz w:val="22"/>
+          <w:szCs w:val="22"/>
+        </w:rPr>
+        <w:t>Firebase realtime NoSQL databases</w:t>
+      </w:r>
+      <w:r>
+        <w:rPr>
+          <w:rFonts w:ascii="Garamond" w:eastAsiaTheme="minorEastAsia" w:hAnsi="Garamond" w:cs="Garamond"/>
+          <w:sz w:val="22"/>
+          <w:szCs w:val="22"/>
+        </w:rPr>
+        <w:t xml:space="preserve"> and </w:t>
+      </w:r>
+      <w:r>
+        <w:rPr>
+          <w:rFonts w:ascii="Garamond" w:eastAsiaTheme="minorEastAsia" w:hAnsi="Garamond" w:cs="Garamond"/>
+          <w:sz w:val="22"/>
+          <w:szCs w:val="22"/>
+        </w:rPr>
+        <w:t>created APIs</w:t>
+      </w:r>
+      <w:r>
+        <w:rPr>
+          <w:rFonts w:ascii="Garamond" w:eastAsiaTheme="minorEastAsia" w:hAnsi="Garamond" w:cs="Garamond"/>
+          <w:sz w:val="22"/>
+          <w:szCs w:val="22"/>
+        </w:rPr>
+        <w:t xml:space="preserve"> </w:t>
+      </w:r>
+      <w:r>
+        <w:rPr>
+          <w:rFonts w:ascii="Garamond" w:eastAsiaTheme="minorEastAsia" w:hAnsi="Garamond" w:cs="Garamond"/>
+          <w:sz w:val="22"/>
+          <w:szCs w:val="22"/>
+        </w:rPr>
+        <w:t>using Java for user</w:t>
+      </w:r>
+      <w:r>
+        <w:rPr>
+          <w:rFonts w:ascii="Garamond" w:eastAsiaTheme="minorEastAsia" w:hAnsi="Garamond" w:cs="Garamond"/>
+          <w:sz w:val="22"/>
+          <w:szCs w:val="22"/>
+        </w:rPr>
+        <w:t xml:space="preserve"> registration, login, </w:t>
+      </w:r>
+      <w:r>
+        <w:rPr>
+          <w:rFonts w:ascii="Garamond" w:eastAsiaTheme="minorEastAsia" w:hAnsi="Garamond" w:cs="Garamond"/>
+          <w:sz w:val="22"/>
+          <w:szCs w:val="22"/>
+        </w:rPr>
+        <w:t xml:space="preserve">and logout. </w:t>
+      </w:r>
+    </w:p>
+    <w:p>
+      <w:pPr>
+        <w:tabs>
+          <w:tab w:val="right" w:pos="10800"/>
+        </w:tabs>
+        <w:rPr>
+          <w:rFonts w:ascii="Garamond" w:eastAsiaTheme="minorEastAsia" w:hAnsi="Garamond" w:cs="Garamond"/>
+          <w:b/>
+          <w:sz w:val="22"/>
+          <w:szCs w:val="22"/>
         </w:rPr>
       </w:pPr>
     </w:p>
@@ -2960,57 +3179,7 @@
           <w:sz w:val="22"/>
           <w:szCs w:val="22"/>
         </w:rPr>
-        <w:t>Git It Done (First Place</w:t>
-      </w:r>
-      <w:r>
-        <w:rPr>
-          <w:rFonts w:ascii="Garamond" w:eastAsiaTheme="minorEastAsia" w:hAnsi="Garamond" w:cs="Garamond"/>
-          <w:b/>
-          <w:color w:val="4472C4" w:themeColor="accent1"/>
-          <w:sz w:val="22"/>
-          <w:szCs w:val="22"/>
-        </w:rPr>
-        <w:t xml:space="preserve">, </w:t>
-      </w:r>
-      <w:r>
-        <w:rPr>
-          <w:rFonts w:ascii="Garamond" w:eastAsiaTheme="minorEastAsia" w:hAnsi="Garamond" w:cs="Garamond"/>
-          <w:b/>
-          <w:color w:val="4472C4" w:themeColor="accent1"/>
-          <w:sz w:val="22"/>
-          <w:szCs w:val="22"/>
-        </w:rPr>
-        <w:t>2</w:t>
-      </w:r>
-      <w:r>
-        <w:rPr>
-          <w:rFonts w:ascii="Garamond" w:eastAsiaTheme="minorEastAsia" w:hAnsi="Garamond" w:cs="Garamond"/>
-          <w:b/>
-          <w:color w:val="4472C4" w:themeColor="accent1"/>
-          <w:sz w:val="22"/>
-          <w:szCs w:val="22"/>
-        </w:rPr>
-        <w:t xml:space="preserve">00+ </w:t>
-      </w:r>
-      <w:r>
-        <w:rPr>
-          <w:rFonts w:ascii="Garamond" w:eastAsiaTheme="minorEastAsia" w:hAnsi="Garamond" w:cs="Garamond"/>
-          <w:b/>
-          <w:color w:val="4472C4" w:themeColor="accent1"/>
-          <w:sz w:val="22"/>
-          <w:szCs w:val="22"/>
-        </w:rPr>
-        <w:t>Participants</w:t>
-      </w:r>
-      <w:r>
-        <w:rPr>
-          <w:rFonts w:ascii="Garamond" w:eastAsiaTheme="minorEastAsia" w:hAnsi="Garamond" w:cs="Garamond"/>
-          <w:b/>
-          <w:color w:val="4472C4" w:themeColor="accent1"/>
-          <w:sz w:val="22"/>
-          <w:szCs w:val="22"/>
-        </w:rPr>
-        <w:t>)</w:t>
+        <w:t>Git It Done (First Place)</w:t>
       </w:r>
       <w:r>
         <w:rPr>
@@ -3145,7 +3314,7 @@
           <w:sz w:val="22"/>
           <w:szCs w:val="22"/>
         </w:rPr>
-        <w:t xml:space="preserve"> or deferring </w:t>
+        <w:t xml:space="preserve"> </w:t>
       </w:r>
       <w:r>
         <w:rPr>
@@ -3153,6 +3322,22 @@
           <w:sz w:val="22"/>
           <w:szCs w:val="22"/>
         </w:rPr>
+        <w:t>and</w:t>
+      </w:r>
+      <w:r>
+        <w:rPr>
+          <w:color w:val="auto"/>
+          <w:sz w:val="22"/>
+          <w:szCs w:val="22"/>
+        </w:rPr>
+        <w:t xml:space="preserve"> deferring </w:t>
+      </w:r>
+      <w:r>
+        <w:rPr>
+          <w:color w:val="auto"/>
+          <w:sz w:val="22"/>
+          <w:szCs w:val="22"/>
+        </w:rPr>
         <w:t>PR review requests</w:t>
       </w:r>
       <w:r>
@@ -3161,7 +3346,7 @@
           <w:sz w:val="22"/>
           <w:szCs w:val="22"/>
         </w:rPr>
-        <w:t xml:space="preserve"> and integrated it with </w:t>
+        <w:t xml:space="preserve"> </w:t>
       </w:r>
       <w:r>
         <w:rPr>
@@ -3169,7 +3354,39 @@
           <w:sz w:val="22"/>
           <w:szCs w:val="22"/>
         </w:rPr>
-        <w:t xml:space="preserve">Slack. </w:t>
+        <w:t xml:space="preserve">with </w:t>
+      </w:r>
+      <w:r>
+        <w:rPr>
+          <w:color w:val="auto"/>
+          <w:sz w:val="22"/>
+          <w:szCs w:val="22"/>
+        </w:rPr>
+        <w:t>full</w:t>
+      </w:r>
+      <w:r>
+        <w:rPr>
+          <w:color w:val="auto"/>
+          <w:sz w:val="22"/>
+          <w:szCs w:val="22"/>
+        </w:rPr>
+        <w:t xml:space="preserve"> </w:t>
+      </w:r>
+      <w:r>
+        <w:rPr>
+          <w:color w:val="auto"/>
+          <w:sz w:val="22"/>
+          <w:szCs w:val="22"/>
+        </w:rPr>
+        <w:t>Slack integration</w:t>
+      </w:r>
+      <w:r>
+        <w:rPr>
+          <w:color w:val="auto"/>
+          <w:sz w:val="22"/>
+          <w:szCs w:val="22"/>
+        </w:rPr>
+        <w:t xml:space="preserve">. </w:t>
       </w:r>
     </w:p>
     <w:p>
@@ -3350,6 +3567,22 @@
           <w:sz w:val="22"/>
           <w:szCs w:val="22"/>
         </w:rPr>
+        <w:t>using</w:t>
+      </w:r>
+      <w:r>
+        <w:rPr>
+          <w:color w:val="auto"/>
+          <w:sz w:val="22"/>
+          <w:szCs w:val="22"/>
+        </w:rPr>
+        <w:t xml:space="preserve"> Python </w:t>
+      </w:r>
+      <w:r>
+        <w:rPr>
+          <w:color w:val="auto"/>
+          <w:sz w:val="22"/>
+          <w:szCs w:val="22"/>
+        </w:rPr>
         <w:t xml:space="preserve">that parses </w:t>
       </w:r>
       <w:r>
@@ -3382,71 +3615,15 @@
           <w:sz w:val="22"/>
           <w:szCs w:val="22"/>
         </w:rPr>
-        <w:t xml:space="preserve">accurately answer open-ended questions from the user. </w:t>
-      </w:r>
-    </w:p>
-    <w:p>
-      <w:pPr>
-        <w:pStyle w:val="ListParagraph"/>
-        <w:numPr>
-          <w:ilvl w:val="0"/>
-          <w:numId w:val="23"/>
-        </w:numPr>
-        <w:shd w:val="clear" w:color="auto" w:fill="FFFFFF"/>
-        <w:tabs>
-          <w:tab w:val="right" w:pos="10800"/>
-        </w:tabs>
-        <w:rPr>
-          <w:rFonts w:ascii="Garamond" w:eastAsiaTheme="minorEastAsia" w:hAnsi="Garamond" w:cs="Garamond"/>
-          <w:b/>
-          <w:sz w:val="22"/>
-          <w:szCs w:val="22"/>
-        </w:rPr>
-      </w:pPr>
-      <w:r>
-        <w:rPr>
-          <w:rFonts w:ascii="Garamond" w:eastAsiaTheme="minorEastAsia" w:hAnsi="Garamond" w:cs="Segoe UI"/>
-          <w:sz w:val="22"/>
-          <w:szCs w:val="22"/>
-          <w:shd w:val="clear" w:color="auto" w:fill="FFFFFF"/>
-        </w:rPr>
-        <w:t>Designed backend logic with Pytho</w:t>
-      </w:r>
-      <w:r>
-        <w:rPr>
-          <w:rFonts w:ascii="Garamond" w:eastAsiaTheme="minorEastAsia" w:hAnsi="Garamond" w:cs="Segoe UI"/>
-          <w:sz w:val="22"/>
-          <w:szCs w:val="22"/>
-          <w:shd w:val="clear" w:color="auto" w:fill="FFFFFF"/>
-        </w:rPr>
-        <w:t>n</w:t>
-      </w:r>
-      <w:r>
-        <w:rPr>
-          <w:rFonts w:ascii="Garamond" w:eastAsiaTheme="minorEastAsia" w:hAnsi="Garamond" w:cs="Segoe UI"/>
-          <w:sz w:val="22"/>
-          <w:szCs w:val="22"/>
-          <w:shd w:val="clear" w:color="auto" w:fill="FFFFFF"/>
-        </w:rPr>
-        <w:t xml:space="preserve"> and </w:t>
-      </w:r>
-      <w:r>
-        <w:rPr>
-          <w:rFonts w:ascii="Garamond" w:eastAsiaTheme="minorEastAsia" w:hAnsi="Garamond" w:cs="Segoe UI"/>
-          <w:sz w:val="22"/>
-          <w:szCs w:val="22"/>
-          <w:shd w:val="clear" w:color="auto" w:fill="FFFFFF"/>
-        </w:rPr>
-        <w:t xml:space="preserve">implemented </w:t>
-      </w:r>
-      <w:r>
-        <w:rPr>
-          <w:rFonts w:ascii="Garamond" w:eastAsiaTheme="minorEastAsia" w:hAnsi="Garamond" w:cs="Segoe UI"/>
-          <w:sz w:val="22"/>
-          <w:szCs w:val="22"/>
-          <w:shd w:val="clear" w:color="auto" w:fill="FFFFFF"/>
-        </w:rPr>
-        <w:t>RESTful APIs to communicate with Open AI and Wikipedia.</w:t>
+        <w:t>accurately answer open-ended questions</w:t>
+      </w:r>
+      <w:r>
+        <w:rPr>
+          <w:color w:val="auto"/>
+          <w:sz w:val="22"/>
+          <w:szCs w:val="22"/>
+        </w:rPr>
+        <w:t>.</w:t>
       </w:r>
     </w:p>
     <w:p>
@@ -3686,182 +3863,15 @@
         </w:rPr>
         <w:t>Implemented interactive interfaces, persistent cloud data storage, RESTful web services, user sessions, and authentication.</w:t>
       </w:r>
-    </w:p>
-    <w:p>
-      <w:pPr>
-        <w:tabs>
-          <w:tab w:val="right" w:pos="10800"/>
-        </w:tabs>
-        <w:rPr>
-          <w:rFonts w:ascii="Garamond" w:eastAsiaTheme="minorEastAsia" w:hAnsi="Garamond" w:cs="Garamond"/>
-          <w:b/>
-          <w:sz w:val="12"/>
-          <w:szCs w:val="12"/>
-        </w:rPr>
-      </w:pPr>
-    </w:p>
-    <w:p>
-      <w:pPr>
-        <w:tabs>
-          <w:tab w:val="right" w:pos="10800"/>
-        </w:tabs>
-        <w:rPr>
-          <w:rFonts w:ascii="Garamond" w:eastAsiaTheme="minorEastAsia" w:hAnsi="Garamond" w:cs="Garamond"/>
-          <w:b/>
-          <w:bCs/>
-          <w:sz w:val="22"/>
-          <w:szCs w:val="22"/>
-        </w:rPr>
-      </w:pPr>
-      <w:r>
-        <w:rPr>
-          <w:rFonts w:ascii="Garamond" w:eastAsiaTheme="minorEastAsia" w:hAnsi="Garamond" w:cs="Garamond"/>
-          <w:b/>
-          <w:color w:val="4472C4" w:themeColor="accent1"/>
-          <w:sz w:val="22"/>
-          <w:szCs w:val="22"/>
-        </w:rPr>
-        <w:t>Help (First Place</w:t>
-      </w:r>
-      <w:r>
-        <w:rPr>
-          <w:rFonts w:ascii="Garamond" w:eastAsiaTheme="minorEastAsia" w:hAnsi="Garamond" w:cs="Garamond"/>
-          <w:b/>
-          <w:color w:val="4472C4" w:themeColor="accent1"/>
-          <w:sz w:val="22"/>
-          <w:szCs w:val="22"/>
-        </w:rPr>
-        <w:t>, 8 Teams</w:t>
-      </w:r>
-      <w:r>
-        <w:rPr>
-          <w:rFonts w:ascii="Garamond" w:eastAsiaTheme="minorEastAsia" w:hAnsi="Garamond" w:cs="Garamond"/>
-          <w:b/>
-          <w:color w:val="4472C4" w:themeColor="accent1"/>
-          <w:sz w:val="22"/>
-          <w:szCs w:val="22"/>
-        </w:rPr>
-        <w:t xml:space="preserve">) </w:t>
-      </w:r>
-      <w:r>
-        <w:rPr>
-          <w:rFonts w:ascii="Garamond" w:eastAsiaTheme="minorEastAsia" w:hAnsi="Garamond" w:cs="Garamond"/>
-          <w:b/>
-          <w:sz w:val="22"/>
-          <w:szCs w:val="22"/>
-        </w:rPr>
-        <w:t>|</w:t>
-      </w:r>
-      <w:r>
-        <w:rPr>
-          <w:rFonts w:ascii="Garamond" w:eastAsiaTheme="minorEastAsia" w:hAnsi="Garamond" w:cs="Garamond"/>
-          <w:b/>
-          <w:sz w:val="22"/>
-          <w:szCs w:val="22"/>
+      <w:bookmarkEnd w:id="0"/>
+      <w:r>
+        <w:rPr>
+          <w:rFonts w:ascii="Garamond" w:eastAsiaTheme="minorEastAsia" w:hAnsi="Garamond" w:cs="Segoe UI"/>
+          <w:sz w:val="22"/>
+          <w:szCs w:val="22"/>
+          <w:shd w:val="clear" w:color="auto" w:fill="FFFFFF"/>
         </w:rPr>
         <w:t xml:space="preserve"> </w:t>
-      </w:r>
-      <w:r>
-        <w:rPr>
-          <w:rFonts w:ascii="Garamond" w:eastAsiaTheme="minorEastAsia" w:hAnsi="Garamond" w:cs="Garamond"/>
-          <w:b/>
-          <w:sz w:val="22"/>
-          <w:szCs w:val="22"/>
-        </w:rPr>
-        <w:t>Accenture ServiceNow Hackathon</w:t>
-      </w:r>
-      <w:r>
-        <w:rPr>
-          <w:rFonts w:ascii="Garamond" w:eastAsiaTheme="minorEastAsia" w:hAnsi="Garamond" w:cs="Garamond"/>
-          <w:sz w:val="22"/>
-          <w:szCs w:val="22"/>
-        </w:rPr>
-        <w:tab/>
-      </w:r>
-      <w:r>
-        <w:rPr>
-          <w:rFonts w:ascii="Garamond" w:eastAsiaTheme="minorEastAsia" w:hAnsi="Garamond" w:cs="Garamond"/>
-          <w:b/>
-          <w:bCs/>
-          <w:sz w:val="22"/>
-          <w:szCs w:val="22"/>
-        </w:rPr>
-        <w:t>May 2020</w:t>
-      </w:r>
-    </w:p>
-    <w:p>
-      <w:pPr>
-        <w:pStyle w:val="ListParagraph"/>
-        <w:numPr>
-          <w:ilvl w:val="0"/>
-          <w:numId w:val="22"/>
-        </w:numPr>
-        <w:shd w:val="clear" w:color="auto" w:fill="FFFFFF"/>
-        <w:tabs>
-          <w:tab w:val="right" w:pos="10800"/>
-        </w:tabs>
-        <w:rPr>
-          <w:rFonts w:ascii="Garamond" w:eastAsiaTheme="minorEastAsia" w:hAnsi="Garamond" w:cs="Segoe UI"/>
-          <w:sz w:val="22"/>
-          <w:szCs w:val="22"/>
-          <w:shd w:val="clear" w:color="auto" w:fill="FFFFFF"/>
-        </w:rPr>
-      </w:pPr>
-      <w:r>
-        <w:rPr>
-          <w:rFonts w:ascii="Garamond" w:eastAsiaTheme="minorEastAsia" w:hAnsi="Garamond" w:cs="Segoe UI"/>
-          <w:sz w:val="22"/>
-          <w:szCs w:val="22"/>
-          <w:shd w:val="clear" w:color="auto" w:fill="FFFFFF"/>
-        </w:rPr>
-        <w:t>Developed web and mobile application connecting users looking for part-time work with users looking for assistance.</w:t>
-      </w:r>
-      <w:bookmarkEnd w:id="0"/>
-    </w:p>
-    <w:p>
-      <w:pPr>
-        <w:pStyle w:val="ListParagraph"/>
-        <w:numPr>
-          <w:ilvl w:val="0"/>
-          <w:numId w:val="22"/>
-        </w:numPr>
-        <w:shd w:val="clear" w:color="auto" w:fill="FFFFFF"/>
-        <w:tabs>
-          <w:tab w:val="right" w:pos="10800"/>
-        </w:tabs>
-        <w:rPr>
-          <w:rFonts w:ascii="Garamond" w:eastAsiaTheme="minorEastAsia" w:hAnsi="Garamond" w:cs="Segoe UI"/>
-          <w:sz w:val="22"/>
-          <w:szCs w:val="22"/>
-          <w:shd w:val="clear" w:color="auto" w:fill="FFFFFF"/>
-        </w:rPr>
-      </w:pPr>
-      <w:r>
-        <w:rPr>
-          <w:rFonts w:ascii="Garamond" w:eastAsiaTheme="minorEastAsia" w:hAnsi="Garamond" w:cs="Segoe UI"/>
-          <w:sz w:val="22"/>
-          <w:szCs w:val="22"/>
-          <w:shd w:val="clear" w:color="auto" w:fill="FFFFFF"/>
-        </w:rPr>
-        <w:t>Wrote JavaScript methods to configure</w:t>
-      </w:r>
-      <w:r>
-        <w:rPr>
-          <w:rFonts w:ascii="Garamond" w:eastAsiaTheme="minorEastAsia" w:hAnsi="Garamond" w:cs="Segoe UI"/>
-          <w:sz w:val="22"/>
-          <w:szCs w:val="22"/>
-          <w:shd w:val="clear" w:color="auto" w:fill="FFFFFF"/>
-        </w:rPr>
-        <w:t xml:space="preserve"> UI </w:t>
-      </w:r>
-      <w:r>
-        <w:rPr>
-          <w:rFonts w:ascii="Garamond" w:eastAsiaTheme="minorEastAsia" w:hAnsi="Garamond" w:cs="Segoe UI"/>
-          <w:sz w:val="22"/>
-          <w:szCs w:val="22"/>
-          <w:shd w:val="clear" w:color="auto" w:fill="FFFFFF"/>
-        </w:rPr>
-        <w:t xml:space="preserve">in response to user input and automated workflow by event triggers. </w:t>
       </w:r>
     </w:p>
     <w:sectPr>

</xml_diff>